<commit_message>
flutter screen sign up && add toast message
</commit_message>
<xml_diff>
--- a/document/flutter.docx
+++ b/document/flutter.docx
@@ -266,6 +266,7 @@
     <w:p>
       <w:pPr>
         <w:numPr>
+          <w:ilvl w:val="0"/>
           <w:numId w:val="0"/>
         </w:numPr>
         <w:spacing w:line="360" w:lineRule="auto"/>
@@ -318,6 +319,7 @@
     <w:p>
       <w:pPr>
         <w:numPr>
+          <w:ilvl w:val="0"/>
           <w:numId w:val="0"/>
         </w:numPr>
         <w:spacing w:line="360" w:lineRule="auto"/>
@@ -350,6 +352,7 @@
     <w:p>
       <w:pPr>
         <w:numPr>
+          <w:ilvl w:val="0"/>
           <w:numId w:val="0"/>
         </w:numPr>
         <w:spacing w:line="360" w:lineRule="auto"/>
@@ -435,6 +438,7 @@
     <w:p>
       <w:pPr>
         <w:numPr>
+          <w:ilvl w:val="0"/>
           <w:numId w:val="0"/>
         </w:numPr>
         <w:spacing w:line="360" w:lineRule="auto"/>
@@ -518,6 +522,7 @@
     <w:p>
       <w:pPr>
         <w:numPr>
+          <w:ilvl w:val="0"/>
           <w:numId w:val="0"/>
         </w:numPr>
         <w:spacing w:line="360" w:lineRule="auto"/>
@@ -621,6 +626,7 @@
     <w:p>
       <w:pPr>
         <w:numPr>
+          <w:ilvl w:val="0"/>
           <w:numId w:val="0"/>
         </w:numPr>
         <w:spacing w:line="360" w:lineRule="auto"/>
@@ -724,6 +730,7 @@
     <w:p>
       <w:pPr>
         <w:numPr>
+          <w:ilvl w:val="0"/>
           <w:numId w:val="0"/>
         </w:numPr>
         <w:spacing w:line="360" w:lineRule="auto"/>
@@ -807,6 +814,7 @@
     <w:p>
       <w:pPr>
         <w:numPr>
+          <w:ilvl w:val="0"/>
           <w:numId w:val="0"/>
         </w:numPr>
         <w:spacing w:line="360" w:lineRule="auto"/>
@@ -1174,6 +1182,7 @@
     <w:p>
       <w:pPr>
         <w:numPr>
+          <w:ilvl w:val="0"/>
           <w:numId w:val="0"/>
         </w:numPr>
         <w:spacing w:line="360" w:lineRule="auto"/>
@@ -1245,6 +1254,7 @@
     <w:p>
       <w:pPr>
         <w:numPr>
+          <w:ilvl w:val="0"/>
           <w:numId w:val="0"/>
         </w:numPr>
         <w:spacing w:line="360" w:lineRule="auto"/>
@@ -1255,6 +1265,7 @@
     <w:p>
       <w:pPr>
         <w:numPr>
+          <w:ilvl w:val="0"/>
           <w:numId w:val="0"/>
         </w:numPr>
         <w:spacing w:line="360" w:lineRule="auto"/>
@@ -1280,6 +1291,7 @@
     <w:p>
       <w:pPr>
         <w:numPr>
+          <w:ilvl w:val="0"/>
           <w:numId w:val="0"/>
         </w:numPr>
         <w:spacing w:line="360" w:lineRule="auto"/>
@@ -1296,6 +1308,7 @@
     <w:p>
       <w:pPr>
         <w:numPr>
+          <w:ilvl w:val="0"/>
           <w:numId w:val="0"/>
         </w:numPr>
         <w:spacing w:line="360" w:lineRule="auto"/>
@@ -1423,6 +1436,7 @@
     <w:p>
       <w:pPr>
         <w:numPr>
+          <w:ilvl w:val="0"/>
           <w:numId w:val="0"/>
         </w:numPr>
         <w:spacing w:line="360" w:lineRule="auto"/>
@@ -1540,6 +1554,7 @@
     <w:p>
       <w:pPr>
         <w:numPr>
+          <w:ilvl w:val="0"/>
           <w:numId w:val="0"/>
         </w:numPr>
         <w:spacing w:line="360" w:lineRule="auto"/>
@@ -1647,6 +1662,7 @@
     <w:p>
       <w:pPr>
         <w:numPr>
+          <w:ilvl w:val="0"/>
           <w:numId w:val="0"/>
         </w:numPr>
         <w:spacing w:line="360" w:lineRule="auto"/>
@@ -1735,15 +1751,12 @@
     <w:p>
       <w:pPr>
         <w:numPr>
+          <w:ilvl w:val="0"/>
           <w:numId w:val="0"/>
         </w:numPr>
         <w:spacing w:line="360" w:lineRule="auto"/>
         <w:ind w:leftChars="0"/>
         <w:jc w:val="both"/>
-        <w:rPr>
-          <w:rFonts w:hint="default"/>
-          <w:lang w:val="en-US"/>
-        </w:rPr>
       </w:pPr>
       <w:r>
         <w:drawing>
@@ -1773,6 +1786,75 @@
                     <a:xfrm>
                       <a:off x="0" y="0"/>
                       <a:ext cx="5270500" cy="3141980"/>
+                    </a:xfrm>
+                    <a:prstGeom prst="rect">
+                      <a:avLst/>
+                    </a:prstGeom>
+                    <a:noFill/>
+                    <a:ln>
+                      <a:noFill/>
+                    </a:ln>
+                  </pic:spPr>
+                </pic:pic>
+              </a:graphicData>
+            </a:graphic>
+          </wp:inline>
+        </w:drawing>
+      </w:r>
+    </w:p>
+    <w:p>
+      <w:pPr>
+        <w:numPr>
+          <w:ilvl w:val="0"/>
+          <w:numId w:val="0"/>
+        </w:numPr>
+        <w:spacing w:line="360" w:lineRule="auto"/>
+        <w:ind w:leftChars="0"/>
+        <w:jc w:val="both"/>
+      </w:pPr>
+    </w:p>
+    <w:p>
+      <w:pPr>
+        <w:numPr>
+          <w:ilvl w:val="0"/>
+          <w:numId w:val="0"/>
+        </w:numPr>
+        <w:spacing w:line="360" w:lineRule="auto"/>
+        <w:ind w:leftChars="0"/>
+        <w:jc w:val="both"/>
+        <w:rPr>
+          <w:rFonts w:hint="default"/>
+          <w:lang w:val="en-US"/>
+        </w:rPr>
+      </w:pPr>
+      <w:r>
+        <w:drawing>
+          <wp:inline distT="0" distB="0" distL="114300" distR="114300">
+            <wp:extent cx="5266055" cy="1593850"/>
+            <wp:effectExtent l="0" t="0" r="6985" b="6350"/>
+            <wp:docPr id="5" name="Picture 1"/>
+            <wp:cNvGraphicFramePr>
+              <a:graphicFrameLocks xmlns:a="http://schemas.openxmlformats.org/drawingml/2006/main" noChangeAspect="1"/>
+            </wp:cNvGraphicFramePr>
+            <a:graphic xmlns:a="http://schemas.openxmlformats.org/drawingml/2006/main">
+              <a:graphicData uri="http://schemas.openxmlformats.org/drawingml/2006/picture">
+                <pic:pic xmlns:pic="http://schemas.openxmlformats.org/drawingml/2006/picture">
+                  <pic:nvPicPr>
+                    <pic:cNvPr id="5" name="Picture 1"/>
+                    <pic:cNvPicPr>
+                      <a:picLocks noChangeAspect="1"/>
+                    </pic:cNvPicPr>
+                  </pic:nvPicPr>
+                  <pic:blipFill>
+                    <a:blip r:embed="rId19"/>
+                    <a:stretch>
+                      <a:fillRect/>
+                    </a:stretch>
+                  </pic:blipFill>
+                  <pic:spPr>
+                    <a:xfrm>
+                      <a:off x="0" y="0"/>
+                      <a:ext cx="5266055" cy="1593850"/>
                     </a:xfrm>
                     <a:prstGeom prst="rect">
                       <a:avLst/>

</xml_diff>